<commit_message>
Next step sorting the timeline file at first place
</commit_message>
<xml_diff>
--- a/AD merge.docx
+++ b/AD merge.docx
@@ -22,7 +22,22 @@
         <w:rPr>
           <w:rFonts w:hint="eastAsia"/>
         </w:rPr>
-        <w:t>相同不能</w:t>
+        <w:t>相同不</w:t>
+      </w:r>
+      <w:r>
+        <w:rPr>
+          <w:rFonts w:hint="eastAsia"/>
+        </w:rPr>
+        <w:t>7</w:t>
+      </w:r>
+      <w:r>
+        <w:t>92</w:t>
+      </w:r>
+      <w:r>
+        <w:rPr>
+          <w:rFonts w:hint="eastAsia"/>
+        </w:rPr>
+        <w:t>能</w:t>
       </w:r>
       <w:r>
         <w:rPr>
@@ -429,6 +444,24 @@
       </w:r>
       <w:r>
         <w:t xml:space="preserve"> </w:t>
+      </w:r>
+      <w:r>
+        <w:t>(</w:t>
+      </w:r>
+      <w:r>
+        <w:rPr>
+          <w:rFonts w:hint="eastAsia"/>
+        </w:rPr>
+        <w:t>多个</w:t>
+      </w:r>
+      <w:r>
+        <w:rPr>
+          <w:rFonts w:hint="eastAsia"/>
+        </w:rPr>
+        <w:t>file</w:t>
+      </w:r>
+      <w:r>
+        <w:t>, hue by file/phase)</w:t>
       </w:r>
     </w:p>
     <w:p/>

</xml_diff>